<commit_message>
Pertu sube el Scrum
</commit_message>
<xml_diff>
--- a/scrum.docx
+++ b/scrum.docx
@@ -95,7 +95,25 @@
           <w:sz w:val="24"/>
           <w:lang w:val="es-AR"/>
         </w:rPr>
-        <w:t xml:space="preserve"> el …… y terminó el 30/06. En ese lapso de tiempo hicimos nuestra página web la cual se llevó a cabo en base a los bomberos voluntarios de nuestro pueblo. Para dividirnos las tareas decidimos ver en qué tenía más conocimiento cada uno.</w:t>
+        <w:t xml:space="preserve"> el </w:t>
+      </w:r>
+      <w:r>
+        <w:rPr>
+          <w:rFonts w:ascii="Arial" w:hAnsi="Arial" w:cs="Arial"/>
+          <w:sz w:val="24"/>
+          <w:lang w:val="es-AR"/>
+        </w:rPr>
+        <w:t>12/06</w:t>
+      </w:r>
+      <w:bookmarkStart w:id="0" w:name="_GoBack"/>
+      <w:bookmarkEnd w:id="0"/>
+      <w:r>
+        <w:rPr>
+          <w:rFonts w:ascii="Arial" w:hAnsi="Arial" w:cs="Arial"/>
+          <w:sz w:val="24"/>
+          <w:lang w:val="es-AR"/>
+        </w:rPr>
+        <w:t xml:space="preserve"> y terminó el 30/06. En ese lapso de tiempo hicimos nuestra página web la cual se llevó a cabo en base a los bomberos voluntarios de nuestro pueblo. Para dividirnos las tareas decidimos ver en qué tenía más conocimiento cada uno.</w:t>
       </w:r>
     </w:p>
     <w:p>
@@ -269,8 +287,6 @@
           <w:lang w:val="es-AR"/>
         </w:rPr>
       </w:pPr>
-      <w:bookmarkStart w:id="0" w:name="_GoBack"/>
-      <w:bookmarkEnd w:id="0"/>
     </w:p>
     <w:sectPr>
       <w:pgSz w:w="12240" w:h="15840"/>

</xml_diff>